<commit_message>
Update Project assignment2-the Project report template.docx
added requirements about security
</commit_message>
<xml_diff>
--- a/Project assignment2-the Project report template.docx
+++ b/Project assignment2-the Project report template.docx
@@ -32,12 +32,12 @@
             <wp:extent cx="2575367" cy="852804"/>
             <wp:effectExtent b="0" l="0" r="0" t="0"/>
             <wp:wrapNone/>
-            <wp:docPr descr="A picture containing text, sign&#10;&#10;Description automatically generated" id="2" name="image2.png"/>
+            <wp:docPr descr="A picture containing text, sign&#10;&#10;Description automatically generated" id="2" name="image1.png"/>
             <a:graphic>
               <a:graphicData uri="http://schemas.openxmlformats.org/drawingml/2006/picture">
                 <pic:pic>
                   <pic:nvPicPr>
-                    <pic:cNvPr descr="A picture containing text, sign&#10;&#10;Description automatically generated" id="0" name="image2.png"/>
+                    <pic:cNvPr descr="A picture containing text, sign&#10;&#10;Description automatically generated" id="0" name="image1.png"/>
                     <pic:cNvPicPr preferRelativeResize="0"/>
                   </pic:nvPicPr>
                   <pic:blipFill>
@@ -881,91 +881,6 @@
         <w:rPr>
           <w:color w:val="2d3b45"/>
         </w:rPr>
-      </w:pPr>
-      <w:r>
-        <w:rPr>
-          <w:color w:val="2d3b45"/>
-          <w:rtl w:val="0"/>
-        </w:rPr>
-        <w:t xml:space="preserve">____________________________________________________________________________</w:t>
-      </w:r>
-    </w:p>
-    <w:p>
-      <w:pPr>
-        <w:shd w:fill="ffffff" w:val="clear"/>
-        <w:spacing w:after="0" w:before="180" w:line="240" w:lineRule="auto"/>
-        <w:jc w:val="both"/>
-        <w:rPr>
-          <w:color w:val="2d3b45"/>
-        </w:rPr>
-      </w:pPr>
-      <w:r>
-        <w:rPr>
-          <w:color w:val="2d3b45"/>
-          <w:rtl w:val="0"/>
-        </w:rPr>
-        <w:t xml:space="preserve">____________________________________________________________________________</w:t>
-      </w:r>
-    </w:p>
-    <w:p>
-      <w:pPr>
-        <w:shd w:fill="ffffff" w:val="clear"/>
-        <w:spacing w:after="0" w:before="180" w:line="240" w:lineRule="auto"/>
-        <w:jc w:val="both"/>
-        <w:rPr>
-          <w:color w:val="2d3b45"/>
-        </w:rPr>
-      </w:pPr>
-      <w:r>
-        <w:rPr>
-          <w:color w:val="2d3b45"/>
-          <w:rtl w:val="0"/>
-        </w:rPr>
-        <w:t xml:space="preserve">____________________________________________________________________________</w:t>
-      </w:r>
-    </w:p>
-    <w:p>
-      <w:pPr>
-        <w:shd w:fill="ffffff" w:val="clear"/>
-        <w:spacing w:after="0" w:before="180" w:line="240" w:lineRule="auto"/>
-        <w:jc w:val="both"/>
-        <w:rPr>
-          <w:color w:val="2d3b45"/>
-        </w:rPr>
-      </w:pPr>
-      <w:r>
-        <w:rPr>
-          <w:color w:val="2d3b45"/>
-          <w:rtl w:val="0"/>
-        </w:rPr>
-        <w:t xml:space="preserve">____________________________________________________________________________</w:t>
-      </w:r>
-    </w:p>
-    <w:p>
-      <w:pPr>
-        <w:shd w:fill="ffffff" w:val="clear"/>
-        <w:spacing w:after="0" w:before="180" w:line="240" w:lineRule="auto"/>
-        <w:jc w:val="both"/>
-        <w:rPr>
-          <w:color w:val="2d3b45"/>
-        </w:rPr>
-      </w:pPr>
-      <w:r>
-        <w:rPr>
-          <w:color w:val="2d3b45"/>
-          <w:rtl w:val="0"/>
-        </w:rPr>
-        <w:t xml:space="preserve">____________________________________________________________________________</w:t>
-      </w:r>
-    </w:p>
-    <w:p>
-      <w:pPr>
-        <w:shd w:fill="ffffff" w:val="clear"/>
-        <w:spacing w:after="0" w:before="180" w:line="240" w:lineRule="auto"/>
-        <w:jc w:val="both"/>
-        <w:rPr>
-          <w:color w:val="2d3b45"/>
-        </w:rPr>
         <w:sectPr>
           <w:footerReference r:id="rId8" w:type="default"/>
           <w:type w:val="nextPage"/>
@@ -975,10 +890,8 @@
       </w:pPr>
       <w:r>
         <w:rPr>
-          <w:color w:val="2d3b45"/>
-          <w:rtl w:val="0"/>
-        </w:rPr>
-        <w:t xml:space="preserve">____________________________________________________________________________</w:t>
+          <w:rtl w:val="0"/>
+        </w:rPr>
       </w:r>
     </w:p>
     <w:p>
@@ -1353,7 +1266,19 @@
         <w:rPr>
           <w:rtl w:val="0"/>
         </w:rPr>
-        <w:t xml:space="preserve">The aim of this project is to develop a web application that will look up stars and deepspace objects in the night sky and then tell/show the user where it is in the night sky in a way that is faster and easier than calculating the positions of the stars and objects by hand. This would save a lot of time for people looking up where stars are and would offer an easier barrier of entry to people who are interested in astronomy. We hope to make an easy to use website that utilizes a database that has stars and their information in it.</w:t>
+        <w:t xml:space="preserve">The aim of this project is to develop a web application that will look up stars and deep space objects in the night sky and then tell/show the user where it is in the night sky in a way that is faster and easier than calculating the positions of the stars and objects by hand. This would save a lot of time for people looking up where stars are and would offer an easier barrier of entry to people who are interested in astronomy. We hope to make an easy to use website that </w:t>
+      </w:r>
+      <w:r>
+        <w:rPr>
+          <w:rtl w:val="0"/>
+        </w:rPr>
+        <w:t xml:space="preserve">utilizes</w:t>
+      </w:r>
+      <w:r>
+        <w:rPr>
+          <w:rtl w:val="0"/>
+        </w:rPr>
+        <w:t xml:space="preserve"> a database that has stars and their information in it.</w:t>
       </w:r>
     </w:p>
     <w:p>
@@ -1468,7 +1393,7 @@
         <w:rPr>
           <w:rtl w:val="0"/>
         </w:rPr>
-        <w:t xml:space="preserve">To make a functional website</w:t>
+        <w:t xml:space="preserve">To make a functional and user friendly website</w:t>
       </w:r>
     </w:p>
     <w:p>
@@ -1500,7 +1425,19 @@
         <w:rPr>
           <w:rtl w:val="0"/>
         </w:rPr>
-        <w:t xml:space="preserve">To utilize a safe and secure database</w:t>
+        <w:t xml:space="preserve">To </w:t>
+      </w:r>
+      <w:r>
+        <w:rPr>
+          <w:rtl w:val="0"/>
+        </w:rPr>
+        <w:t xml:space="preserve">utilize</w:t>
+      </w:r>
+      <w:r>
+        <w:rPr>
+          <w:rtl w:val="0"/>
+        </w:rPr>
+        <w:t xml:space="preserve"> a safe and secure database</w:t>
       </w:r>
     </w:p>
     <w:p>
@@ -1532,7 +1469,7 @@
         <w:rPr>
           <w:rtl w:val="0"/>
         </w:rPr>
-        <w:t xml:space="preserve">To Display the positions of stars on the website</w:t>
+        <w:t xml:space="preserve">To display the positions of stars on the website</w:t>
       </w:r>
     </w:p>
     <w:p>
@@ -1636,7 +1573,7 @@
         <w:rPr>
           <w:rtl w:val="0"/>
         </w:rPr>
-        <w:t xml:space="preserve">We are using the scrum software process in this project. In scrum we first decide the features that we need to add to the project. We then prepare for a sprint by having a meeting on what we want to work on during the sprint. Once we have determined the features to be implemented in the sprint, we then commit to the sprint and implement those features. During our two week sprint, we will have daily meetings to inform eachother about the progress we are making in the project. We then finish the sprint and have a version of our work that we then demonstrate and get feedback on. We then have a meeting discussing the sprint and update the project backlog if need be. Finally we start planning the next sprint and go until the project is finished.</w:t>
+        <w:t xml:space="preserve">We are using the scrum software process in this project. In scrum we first decide the features that we need to add to the project. We then prepare for a sprint by having a meeting on what we want to work on during the sprint. Once we have determined the features to be implemented in the sprint, we then commit to the sprint and implement those features. During our two week sprint, we will have daily meetings to inform each other about the progress we are making in the project. We then finish the sprint and have a version of our work that we then demonstrate and get feedback on. We then have a meeting discussing the sprint and update the project backlog if need be. Finally we start planning the next sprint and go until the project is finished.</w:t>
       </w:r>
     </w:p>
     <w:p>
@@ -1650,12 +1587,12 @@
           <wp:inline distB="114300" distT="114300" distL="114300" distR="114300">
             <wp:extent cx="5486400" cy="2641600"/>
             <wp:effectExtent b="0" l="0" r="0" t="0"/>
-            <wp:docPr id="3" name="image1.png"/>
+            <wp:docPr id="3" name="image2.png"/>
             <a:graphic>
               <a:graphicData uri="http://schemas.openxmlformats.org/drawingml/2006/picture">
                 <pic:pic>
                   <pic:nvPicPr>
-                    <pic:cNvPr id="0" name="image1.png"/>
+                    <pic:cNvPr id="0" name="image2.png"/>
                     <pic:cNvPicPr preferRelativeResize="0"/>
                   </pic:nvPicPr>
                   <pic:blipFill>
@@ -1859,6 +1796,26 @@
         </w:rPr>
         <w:t xml:space="preserve">A user shall be able sign out of an account</w:t>
       </w:r>
+    </w:p>
+    <w:p>
+      <w:pPr>
+        <w:numPr>
+          <w:ilvl w:val="0"/>
+          <w:numId w:val="4"/>
+        </w:numPr>
+        <w:spacing w:line="240" w:lineRule="auto"/>
+        <w:ind w:left="720" w:hanging="360"/>
+        <w:jc w:val="both"/>
+        <w:rPr>
+          <w:u w:val="none"/>
+        </w:rPr>
+      </w:pPr>
+      <w:r>
+        <w:rPr>
+          <w:rtl w:val="0"/>
+        </w:rPr>
+        <w:t xml:space="preserve">A user shall be able to find stars based on the season they are viewable in </w:t>
+      </w:r>
       <w:r>
         <w:rPr>
           <w:rtl w:val="0"/>
@@ -1904,6 +1861,26 @@
           <w:rtl w:val="0"/>
         </w:rPr>
         <w:t xml:space="preserve">The website should be available at all hours of the day</w:t>
+      </w:r>
+    </w:p>
+    <w:p>
+      <w:pPr>
+        <w:numPr>
+          <w:ilvl w:val="0"/>
+          <w:numId w:val="4"/>
+        </w:numPr>
+        <w:spacing w:after="0" w:afterAutospacing="0"/>
+        <w:ind w:left="720" w:hanging="360"/>
+        <w:jc w:val="both"/>
+        <w:rPr>
+          <w:u w:val="none"/>
+        </w:rPr>
+      </w:pPr>
+      <w:r>
+        <w:rPr>
+          <w:rtl w:val="0"/>
+        </w:rPr>
+        <w:t xml:space="preserve">The website should be functional from a smartphone </w:t>
       </w:r>
     </w:p>
     <w:p>
@@ -2606,6 +2583,224 @@
               <w:jc w:val="left"/>
               <w:rPr>
                 <w:rFonts w:ascii="Calibri" w:cs="Calibri" w:eastAsia="Calibri" w:hAnsi="Calibri"/>
+                <w:b w:val="1"/>
+              </w:rPr>
+            </w:pPr>
+            <w:r>
+              <w:rPr>
+                <w:rtl w:val="0"/>
+              </w:rPr>
+            </w:r>
+          </w:p>
+        </w:tc>
+      </w:tr>
+      <w:tr>
+        <w:trPr>
+          <w:cantSplit w:val="0"/>
+          <w:trHeight w:val="220" w:hRule="atLeast"/>
+          <w:tblHeader w:val="0"/>
+        </w:trPr>
+        <w:tc>
+          <w:tcPr>
+            <w:vMerge w:val="restart"/>
+          </w:tcPr>
+          <w:p>
+            <w:pPr>
+              <w:rPr>
+                <w:b w:val="1"/>
+              </w:rPr>
+            </w:pPr>
+            <w:r>
+              <w:rPr>
+                <w:b w:val="1"/>
+                <w:rtl w:val="0"/>
+              </w:rPr>
+              <w:t xml:space="preserve">1</w:t>
+            </w:r>
+          </w:p>
+        </w:tc>
+        <w:tc>
+          <w:tcPr>
+            <w:vMerge w:val="restart"/>
+          </w:tcPr>
+          <w:p>
+            <w:pPr>
+              <w:rPr>
+                <w:rFonts w:ascii="Calibri" w:cs="Calibri" w:eastAsia="Calibri" w:hAnsi="Calibri"/>
+                <w:b w:val="1"/>
+              </w:rPr>
+            </w:pPr>
+            <w:r>
+              <w:rPr>
+                <w:b w:val="1"/>
+                <w:rtl w:val="0"/>
+              </w:rPr>
+              <w:t xml:space="preserve">As a user, I want to make sure my account is safe and secure </w:t>
+            </w:r>
+            <w:r>
+              <w:rPr>
+                <w:rtl w:val="0"/>
+              </w:rPr>
+            </w:r>
+          </w:p>
+        </w:tc>
+        <w:tc>
+          <w:tcPr/>
+          <w:p>
+            <w:pPr>
+              <w:rPr>
+                <w:rFonts w:ascii="Calibri" w:cs="Calibri" w:eastAsia="Calibri" w:hAnsi="Calibri"/>
+                <w:b w:val="1"/>
+              </w:rPr>
+            </w:pPr>
+            <w:r>
+              <w:rPr>
+                <w:b w:val="1"/>
+                <w:rtl w:val="0"/>
+              </w:rPr>
+              <w:t xml:space="preserve">Require a 8+ character password, send error if user tries to use one shorter</w:t>
+            </w:r>
+            <w:r>
+              <w:rPr>
+                <w:rtl w:val="0"/>
+              </w:rPr>
+            </w:r>
+          </w:p>
+        </w:tc>
+        <w:tc>
+          <w:tcPr/>
+          <w:p>
+            <w:pPr>
+              <w:jc w:val="center"/>
+              <w:rPr>
+                <w:b w:val="1"/>
+              </w:rPr>
+            </w:pPr>
+            <w:r>
+              <w:rPr>
+                <w:b w:val="1"/>
+                <w:rtl w:val="0"/>
+              </w:rPr>
+              <w:t xml:space="preserve">1 H</w:t>
+            </w:r>
+          </w:p>
+        </w:tc>
+        <w:tc>
+          <w:tcPr>
+            <w:vMerge w:val="restart"/>
+          </w:tcPr>
+          <w:p>
+            <w:pPr>
+              <w:jc w:val="center"/>
+              <w:rPr>
+                <w:b w:val="1"/>
+              </w:rPr>
+            </w:pPr>
+            <w:r>
+              <w:rPr>
+                <w:b w:val="1"/>
+                <w:rtl w:val="0"/>
+              </w:rPr>
+              <w:t xml:space="preserve">1</w:t>
+            </w:r>
+          </w:p>
+        </w:tc>
+      </w:tr>
+      <w:tr>
+        <w:trPr>
+          <w:cantSplit w:val="0"/>
+          <w:trHeight w:val="220" w:hRule="atLeast"/>
+          <w:tblHeader w:val="0"/>
+        </w:trPr>
+        <w:tc>
+          <w:tcPr>
+            <w:vMerge w:val="continue"/>
+          </w:tcPr>
+          <w:p>
+            <w:pPr>
+              <w:spacing w:after="0" w:before="0" w:line="240" w:lineRule="auto"/>
+              <w:ind w:left="0" w:firstLine="0"/>
+              <w:rPr>
+                <w:b w:val="1"/>
+              </w:rPr>
+            </w:pPr>
+            <w:r>
+              <w:rPr>
+                <w:rtl w:val="0"/>
+              </w:rPr>
+            </w:r>
+          </w:p>
+        </w:tc>
+        <w:tc>
+          <w:tcPr>
+            <w:vMerge w:val="continue"/>
+          </w:tcPr>
+          <w:p>
+            <w:pPr>
+              <w:spacing w:after="0" w:before="0" w:line="240" w:lineRule="auto"/>
+              <w:ind w:left="0" w:firstLine="0"/>
+              <w:rPr>
+                <w:b w:val="1"/>
+              </w:rPr>
+            </w:pPr>
+            <w:r>
+              <w:rPr>
+                <w:rtl w:val="0"/>
+              </w:rPr>
+            </w:r>
+          </w:p>
+        </w:tc>
+        <w:tc>
+          <w:tcPr/>
+          <w:p>
+            <w:pPr>
+              <w:rPr>
+                <w:rFonts w:ascii="Calibri" w:cs="Calibri" w:eastAsia="Calibri" w:hAnsi="Calibri"/>
+                <w:b w:val="1"/>
+              </w:rPr>
+            </w:pPr>
+            <w:r>
+              <w:rPr>
+                <w:b w:val="1"/>
+                <w:rtl w:val="0"/>
+              </w:rPr>
+              <w:t xml:space="preserve">Temporarily lock user out of account if password is wrong 3+ times</w:t>
+            </w:r>
+            <w:r>
+              <w:rPr>
+                <w:rtl w:val="0"/>
+              </w:rPr>
+            </w:r>
+          </w:p>
+        </w:tc>
+        <w:tc>
+          <w:tcPr/>
+          <w:p>
+            <w:pPr>
+              <w:jc w:val="center"/>
+              <w:rPr>
+                <w:b w:val="1"/>
+              </w:rPr>
+            </w:pPr>
+            <w:r>
+              <w:rPr>
+                <w:b w:val="1"/>
+                <w:rtl w:val="0"/>
+              </w:rPr>
+              <w:t xml:space="preserve">1 H</w:t>
+            </w:r>
+          </w:p>
+        </w:tc>
+        <w:tc>
+          <w:tcPr>
+            <w:vMerge w:val="continue"/>
+          </w:tcPr>
+          <w:p>
+            <w:pPr>
+              <w:spacing w:after="0" w:before="0" w:line="240" w:lineRule="auto"/>
+              <w:ind w:left="0" w:firstLine="0"/>
+              <w:jc w:val="center"/>
+              <w:rPr>
                 <w:b w:val="1"/>
               </w:rPr>
             </w:pPr>
@@ -8208,7 +8403,7 @@
 
 <file path=customXML/item1.xml><?xml version="1.0" encoding="utf-8"?>
 <go:gDocsCustomXmlDataStorage xmlns:go="http://customooxmlschemas.google.com/" xmlns:r="http://schemas.openxmlformats.org/officeDocument/2006/relationships">
-  <go:docsCustomData xmlns:go="http://customooxmlschemas.google.com/" roundtripDataSignature="AMtx7mg6HTrNVANN1TlZ0BO4rlWL+xuYig==">AMUW2mUxdZ0NjbK8y7NnLtGj14tp/lO1n6xj3hzP4FFLwIanh/FtRMRATjEhD4O3ZWke4q+a+y+lpEWbpAnAfLtDKe6f3Dgv5haRqDxf7+9+bg9TAvQmVk2nRft8D4S4YVCIKtWKqu+q+jLO+6WJY6W9ecudQIpGtvXuj1/0kktm6QzLLXLeRlSQRPMiOzl/SpC+L09N8Hqc3zsk4gWF4uQvO3fbJv/dGw==</go:docsCustomData>
+  <go:docsCustomData xmlns:go="http://customooxmlschemas.google.com/" roundtripDataSignature="AMtx7mg6HTrNVANN1TlZ0BO4rlWL+xuYig==">AMUW2mWG+pqQWzHlz/rf/ZU47Cm/WaIGIEF2nFRFn53HldMbXwBPRbKR4EtxhNrR2F8udYoDpTCHzWCK6nKdsJwHSbjGDfkiznckMJ+ym8sGZPnUdxT52/FiLhx+ZNBtcXRew8VC2AgMwM+GIN13EE9/Y3hsMEE+O19r12pwTz0VxMPXDEw8+O5TDchD1iTJpQVNUFEXuBSI9RaO0M1uL32KHP4Sd1K5vw==</go:docsCustomData>
 </go:gDocsCustomXmlDataStorage>
 </file>
 

</xml_diff>